<commit_message>
更新 Chapter4-变换2.docx 添加 Chapter4-变换2补充.docx
</commit_message>
<xml_diff>
--- a/workfiles/RTR4/Chapter4-变换1.docx
+++ b/workfiles/RTR4/Chapter4-变换1.docx
@@ -14,11 +14,6 @@
       </w:r>
     </w:p>
     <w:p>
-      <w:pPr>
-        <w:rPr>
-          <w:rFonts w:hint="eastAsia"/>
-        </w:rPr>
-      </w:pPr>
       <w:r>
         <w:rPr>
           <w:rFonts w:hint="eastAsia"/>
@@ -29,21 +24,7 @@
         <w:rPr>
           <w:rFonts w:hint="eastAsia"/>
         </w:rPr>
-        <w:t>首先就几种基础的变换进行讲述，如平移、旋转、缩放等；随后进行一些扩展：如绕</w:t>
-      </w:r>
-      <w:proofErr w:type="gramStart"/>
-      <w:r>
-        <w:rPr>
-          <w:rFonts w:hint="eastAsia"/>
-        </w:rPr>
-        <w:t>任意轴</w:t>
-      </w:r>
-      <w:proofErr w:type="gramEnd"/>
-      <w:r>
-        <w:rPr>
-          <w:rFonts w:hint="eastAsia"/>
-        </w:rPr>
-        <w:t>旋转的矩阵、视点矩阵的推导、对法向量变换的方法</w:t>
+        <w:t>首先就几种基础的变换进行讲述，如平移、旋转、缩放等；随后进行一些扩展：如绕任意轴旋转的矩阵、视点矩阵的推导、对法向量变换的方法</w:t>
       </w:r>
       <w:r>
         <w:rPr>
@@ -383,15 +364,7 @@
     </w:p>
     <w:p>
       <w:r>
-        <w:t>平移变换</w:t>
-      </w:r>
-      <w:proofErr w:type="gramStart"/>
-      <w:r>
-        <w:t>的逆就相当于</w:t>
-      </w:r>
-      <w:proofErr w:type="gramEnd"/>
-      <w:r>
-        <w:t>平移回去，即：</w:t>
+        <w:t>平移变换的逆就相当于平移回去，即：</w:t>
       </w:r>
     </w:p>
     <w:p>
@@ -681,13 +654,8 @@
       </w:r>
     </w:p>
     <w:p>
-      <w:proofErr w:type="gramStart"/>
-      <w:r>
-        <w:t>关于绕</w:t>
-      </w:r>
-      <w:proofErr w:type="gramEnd"/>
-      <w:r>
-        <w:t>原点的二维旋转矩阵，还有另外一种推导方法</w:t>
+      <w:r>
+        <w:t>关于绕原点的二维旋转矩阵，还有另外一种推导方法</w:t>
       </w:r>
       <w:r>
         <w:t>：把基矢量</w:t>
@@ -850,13 +818,8 @@
       </w:r>
     </w:p>
     <w:p>
-      <w:proofErr w:type="gramStart"/>
-      <w:r>
-        <w:t>二维绕原点</w:t>
-      </w:r>
-      <w:proofErr w:type="gramEnd"/>
-      <w:r>
-        <w:t>的旋转矩阵很容易推广到三维绕坐标轴的旋转矩阵：</w:t>
+      <w:r>
+        <w:t>二维绕原点的旋转矩阵很容易推广到三维绕坐标轴的旋转矩阵：</w:t>
       </w:r>
     </w:p>
     <w:p>
@@ -1152,9 +1115,6 @@
       <w:pPr>
         <w:pStyle w:val="a3"/>
         <w:spacing w:after="312"/>
-        <w:rPr>
-          <w:rFonts w:hint="eastAsia"/>
-        </w:rPr>
       </w:pPr>
       <w:r>
         <w:rPr>
@@ -1232,11 +1192,11 @@
       <w:pPr>
         <w:pStyle w:val="a3"/>
         <w:spacing w:after="312"/>
-        <w:rPr>
-          <w:rFonts w:hint="eastAsia"/>
-        </w:rPr>
       </w:pPr>
       <w:r>
+        <w:rPr>
+          <w:noProof/>
+        </w:rPr>
         <w:lastRenderedPageBreak/>
         <w:drawing>
           <wp:inline distT="0" distB="0" distL="0" distR="0" wp14:anchorId="606444C0" wp14:editId="4BC32FDA">
@@ -1326,14 +1286,12 @@
         </w:rPr>
         <w:t>s</w:t>
       </w:r>
-      <w:proofErr w:type="gramStart"/>
       <w:r>
         <w:rPr>
           <w:rFonts w:hint="eastAsia"/>
         </w:rPr>
         <w:t>倍加到</w:t>
       </w:r>
-      <w:proofErr w:type="gramEnd"/>
       <w:r>
         <w:rPr>
           <w:rFonts w:hint="eastAsia"/>
@@ -1458,27 +1416,7 @@
         <w:rPr>
           <w:rFonts w:hint="eastAsia"/>
         </w:rPr>
-        <w:t>最常用的变换有三个：平移、旋转、缩放，虽然我们可以将多个变换矩阵组合为一个，但是要注意次序不同会带来不同的结果。</w:t>
-      </w:r>
-      <w:r>
-        <w:rPr>
-          <w:rFonts w:hint="eastAsia"/>
-        </w:rPr>
-        <w:t>一种比较常用的顺序是先</w:t>
-      </w:r>
-      <w:proofErr w:type="gramStart"/>
-      <w:r>
-        <w:rPr>
-          <w:rFonts w:hint="eastAsia"/>
-        </w:rPr>
-        <w:t>缩放再</w:t>
-      </w:r>
-      <w:proofErr w:type="gramEnd"/>
-      <w:r>
-        <w:rPr>
-          <w:rFonts w:hint="eastAsia"/>
-        </w:rPr>
-        <w:t>旋转最后平移，即</w:t>
+        <w:t>最常用的变换有三个：平移、旋转、缩放，虽然我们可以将多个变换矩阵组合为一个，但是要注意次序不同会带来不同的结果。一种比较常用的顺序是先缩放再旋转最后平移，即</w:t>
       </w:r>
       <w:r>
         <w:rPr>
@@ -1493,13 +1431,7 @@
         <w:rPr>
           <w:rFonts w:hint="eastAsia"/>
         </w:rPr>
-        <w:t>的顺序</w:t>
-      </w:r>
-      <w:r>
-        <w:rPr>
-          <w:rFonts w:hint="eastAsia"/>
-        </w:rPr>
-        <w:t>。下面一个例子，先执行旋转再执行缩放可能得不到我们想要的结果：</w:t>
+        <w:t>的顺序。下面一个例子，先执行旋转再执行缩放可能得不到我们想要的结果：</w:t>
       </w:r>
     </w:p>
     <w:p>
@@ -1511,6 +1443,9 @@
         </w:rPr>
       </w:pPr>
       <w:r>
+        <w:rPr>
+          <w:noProof/>
+        </w:rPr>
         <w:lastRenderedPageBreak/>
         <w:drawing>
           <wp:inline distT="0" distB="0" distL="0" distR="0" wp14:anchorId="7E65FC57" wp14:editId="13196952">
@@ -1556,19 +1491,11 @@
         </w:rPr>
         <w:t>扩展</w:t>
       </w:r>
-      <w:proofErr w:type="gramStart"/>
-      <w:r>
-        <w:rPr>
-          <w:rFonts w:hint="eastAsia"/>
-        </w:rPr>
-        <w:t>一</w:t>
-      </w:r>
-      <w:proofErr w:type="gramEnd"/>
-      <w:r>
-        <w:rPr>
-          <w:rFonts w:hint="eastAsia"/>
-        </w:rPr>
-        <w:t>：</w:t>
+      <w:r>
+        <w:rPr>
+          <w:rFonts w:hint="eastAsia"/>
+        </w:rPr>
+        <w:t>一：</w:t>
       </w:r>
       <w:r>
         <w:t>三维</w:t>
@@ -1604,13 +1531,8 @@
         <w:t>单位向量旋转一个角度，即要写出</w:t>
       </w:r>
       <w:r>
-        <w:t>v</w:t>
-      </w:r>
-      <w:proofErr w:type="gramStart"/>
-      <w:r>
-        <w:t>’</w:t>
-      </w:r>
-      <w:proofErr w:type="gramEnd"/>
+        <w:t>v’</w:t>
+      </w:r>
       <w:r>
         <w:t>的表达式，可考虑把</w:t>
       </w:r>
@@ -1769,15 +1691,7 @@
         <w:t>于是可把</w:t>
       </w:r>
       <w:r>
-        <w:t>v</w:t>
-      </w:r>
-      <w:proofErr w:type="gramStart"/>
-      <w:r>
-        <w:t>’</w:t>
-      </w:r>
-      <w:proofErr w:type="gramEnd"/>
-      <w:r>
-        <w:t xml:space="preserve"> </w:t>
+        <w:t xml:space="preserve">v’ </w:t>
       </w:r>
       <w:r>
         <w:t>表示出来：</w:t>
@@ -1919,19 +1833,102 @@
         <w:rPr>
           <w:rFonts w:hint="eastAsia"/>
         </w:rPr>
+        <w:t>向量</w:t>
+      </w:r>
+      <w:r>
+        <w:rPr>
+          <w:rFonts w:hint="eastAsia"/>
+        </w:rPr>
+        <w:t>v</w:t>
+      </w:r>
+      <w:r>
+        <w:rPr>
+          <w:rFonts w:hint="eastAsia"/>
+        </w:rPr>
         <w:t>要绕</w:t>
       </w:r>
       <w:r>
         <w:rPr>
           <w:rFonts w:hint="eastAsia"/>
         </w:rPr>
+        <w:t>任意</w:t>
+      </w:r>
+      <w:r>
+        <w:rPr>
+          <w:rFonts w:hint="eastAsia"/>
+        </w:rPr>
+        <w:t>向量</w:t>
+      </w:r>
+      <w:r>
+        <w:rPr>
+          <w:rFonts w:hint="eastAsia"/>
+        </w:rPr>
+        <w:t xml:space="preserve"> </w:t>
+      </w:r>
+      <w:r>
         <w:t>r</w:t>
       </w:r>
       <w:r>
         <w:rPr>
           <w:rFonts w:hint="eastAsia"/>
         </w:rPr>
-        <w:t>向量旋转，可以再找到两个单位向量</w:t>
+        <w:t>旋转，</w:t>
+      </w:r>
+      <w:r>
+        <w:rPr>
+          <w:rFonts w:hint="eastAsia"/>
+        </w:rPr>
+        <w:t>可以先变换使</w:t>
+      </w:r>
+      <w:r>
+        <w:rPr>
+          <w:rFonts w:hint="eastAsia"/>
+        </w:rPr>
+        <w:t>r</w:t>
+      </w:r>
+      <w:r>
+        <w:rPr>
+          <w:rFonts w:hint="eastAsia"/>
+        </w:rPr>
+        <w:t>与一个坐标轴重合（</w:t>
+      </w:r>
+      <w:r>
+        <w:rPr>
+          <w:rFonts w:hint="eastAsia"/>
+        </w:rPr>
+        <w:t>v</w:t>
+      </w:r>
+      <w:r>
+        <w:rPr>
+          <w:rFonts w:hint="eastAsia"/>
+        </w:rPr>
+        <w:t>也要执行相同的变换），执行绕坐标轴的旋转后，再</w:t>
+      </w:r>
+      <w:r>
+        <w:rPr>
+          <w:rFonts w:hint="eastAsia"/>
+        </w:rPr>
+        <w:t>变换</w:t>
+      </w:r>
+      <w:r>
+        <w:rPr>
+          <w:rFonts w:hint="eastAsia"/>
+        </w:rPr>
+        <w:t>回来。</w:t>
+      </w:r>
+    </w:p>
+    <w:p>
+      <w:r>
+        <w:rPr>
+          <w:rFonts w:hint="eastAsia"/>
+        </w:rPr>
+        <w:t>比如可以</w:t>
+      </w:r>
+      <w:r>
+        <w:rPr>
+          <w:rFonts w:hint="eastAsia"/>
+        </w:rPr>
+        <w:t>再找到两个单位向量</w:t>
       </w:r>
       <w:proofErr w:type="spellStart"/>
       <w:r>
@@ -2002,16 +1999,8 @@
         <w:rPr>
           <w:rFonts w:hint="eastAsia"/>
         </w:rPr>
-        <w:t>向量旋转也就转化</w:t>
-      </w:r>
-      <w:proofErr w:type="gramStart"/>
-      <w:r>
-        <w:rPr>
-          <w:rFonts w:hint="eastAsia"/>
-        </w:rPr>
-        <w:t>为了绕</w:t>
-      </w:r>
-      <w:proofErr w:type="gramEnd"/>
+        <w:t>向量旋转也就转化为了绕</w:t>
+      </w:r>
       <w:r>
         <w:rPr>
           <w:rFonts w:hint="eastAsia"/>
@@ -2195,19 +2184,11 @@
       <w:r>
         <w:t xml:space="preserve"> </w:t>
       </w:r>
-      <w:proofErr w:type="gramStart"/>
-      <w:r>
-        <w:rPr>
-          <w:rFonts w:hint="eastAsia"/>
-        </w:rPr>
-        <w:t>求叉积可</w:t>
-      </w:r>
-      <w:proofErr w:type="gramEnd"/>
-      <w:r>
-        <w:rPr>
-          <w:rFonts w:hint="eastAsia"/>
-        </w:rPr>
-        <w:t>得到</w:t>
+      <w:r>
+        <w:rPr>
+          <w:rFonts w:hint="eastAsia"/>
+        </w:rPr>
+        <w:t>求叉积可得到</w:t>
       </w:r>
       <w:r>
         <w:rPr>
@@ -2279,6 +2260,7 @@
         <w:rPr>
           <w:rFonts w:hint="eastAsia"/>
         </w:rPr>
+        <w:lastRenderedPageBreak/>
         <w:t>再来确定把</w:t>
       </w:r>
       <w:proofErr w:type="spellStart"/>
@@ -2349,7 +2331,6 @@
         <w:rPr>
           <w:rFonts w:hint="eastAsia"/>
         </w:rPr>
-        <w:lastRenderedPageBreak/>
         <w:t>rst</w:t>
       </w:r>
       <w:proofErr w:type="spellEnd"/>
@@ -2652,11 +2633,9 @@
         </w:rPr>
         <w:t>u</w:t>
       </w:r>
-      <w:proofErr w:type="gramStart"/>
       <w:r>
         <w:t>’</w:t>
       </w:r>
-      <w:proofErr w:type="gramEnd"/>
       <w:r>
         <w:rPr>
           <w:rFonts w:hint="eastAsia"/>
@@ -2681,97 +2660,126 @@
         </w:rPr>
         <w:t>u</w:t>
       </w:r>
-      <w:proofErr w:type="gramStart"/>
+      <w:r>
+        <w:t>’=</w:t>
+      </w:r>
+      <w:r>
+        <w:rPr>
+          <w:rFonts w:hint="eastAsia"/>
+        </w:rPr>
+        <w:t>(</w:t>
+      </w:r>
+      <w:r>
+        <w:t>0,1,0)</w:t>
+      </w:r>
+      <w:r>
+        <w:rPr>
+          <w:rFonts w:hint="eastAsia"/>
+        </w:rPr>
+        <w:t>）</w:t>
+      </w:r>
+      <w:r>
+        <w:t>,</w:t>
+      </w:r>
+      <w:r>
+        <w:rPr>
+          <w:rFonts w:hint="eastAsia"/>
+        </w:rPr>
+        <w:t>一种约定俗成的相机坐标系建立方式为：取</w:t>
+      </w:r>
+      <w:r>
+        <w:rPr>
+          <w:rFonts w:hint="eastAsia"/>
+        </w:rPr>
+        <w:t>c</w:t>
+      </w:r>
+      <w:r>
+        <w:t>-l</w:t>
+      </w:r>
+      <w:r>
+        <w:rPr>
+          <w:rFonts w:hint="eastAsia"/>
+        </w:rPr>
+        <w:t>并归一化后为相机坐标系的</w:t>
+      </w:r>
+      <w:r>
+        <w:t>v</w:t>
+      </w:r>
+      <w:r>
+        <w:rPr>
+          <w:rFonts w:hint="eastAsia"/>
+        </w:rPr>
+        <w:t>轴，其方向从</w:t>
+      </w:r>
+      <w:r>
+        <w:rPr>
+          <w:rFonts w:hint="eastAsia"/>
+        </w:rPr>
+        <w:t>l</w:t>
+      </w:r>
+      <w:r>
+        <w:rPr>
+          <w:rFonts w:hint="eastAsia"/>
+        </w:rPr>
+        <w:t>指向</w:t>
+      </w:r>
+      <w:r>
+        <w:rPr>
+          <w:rFonts w:hint="eastAsia"/>
+        </w:rPr>
+        <w:t>c</w:t>
+      </w:r>
+      <w:r>
+        <w:rPr>
+          <w:rFonts w:hint="eastAsia"/>
+        </w:rPr>
+        <w:t>，</w:t>
+      </w:r>
+      <w:r>
+        <w:rPr>
+          <w:rFonts w:hint="eastAsia"/>
+        </w:rPr>
+        <w:t>u</w:t>
+      </w:r>
       <w:r>
         <w:t>’</w:t>
       </w:r>
-      <w:proofErr w:type="gramEnd"/>
-      <w:r>
-        <w:t>=</w:t>
-      </w:r>
-      <w:r>
-        <w:rPr>
-          <w:rFonts w:hint="eastAsia"/>
-        </w:rPr>
-        <w:t>(</w:t>
-      </w:r>
-      <w:r>
-        <w:t>0,1,0)</w:t>
-      </w:r>
-      <w:r>
-        <w:rPr>
-          <w:rFonts w:hint="eastAsia"/>
-        </w:rPr>
-        <w:t>）</w:t>
-      </w:r>
-      <w:r>
-        <w:t>,</w:t>
-      </w:r>
-      <w:r>
-        <w:rPr>
-          <w:rFonts w:hint="eastAsia"/>
-        </w:rPr>
-        <w:t>一种约定俗成的相机坐标系建立方式为：取</w:t>
-      </w:r>
-      <w:r>
-        <w:rPr>
-          <w:rFonts w:hint="eastAsia"/>
-        </w:rPr>
-        <w:t>c</w:t>
-      </w:r>
-      <w:r>
-        <w:t>-l</w:t>
-      </w:r>
-      <w:r>
-        <w:rPr>
-          <w:rFonts w:hint="eastAsia"/>
-        </w:rPr>
-        <w:t>并归一化后为相机坐标系的</w:t>
-      </w:r>
-      <w:r>
+      <w:r>
+        <w:rPr>
+          <w:rFonts w:hint="eastAsia"/>
+        </w:rPr>
+        <w:t>与</w:t>
+      </w:r>
+      <w:r>
+        <w:rPr>
+          <w:rFonts w:hint="eastAsia"/>
+        </w:rPr>
         <w:t>v</w:t>
       </w:r>
       <w:r>
         <w:rPr>
           <w:rFonts w:hint="eastAsia"/>
         </w:rPr>
-        <w:t>轴，其方向从</w:t>
-      </w:r>
-      <w:r>
-        <w:rPr>
-          <w:rFonts w:hint="eastAsia"/>
-        </w:rPr>
-        <w:t>l</w:t>
-      </w:r>
-      <w:r>
-        <w:rPr>
-          <w:rFonts w:hint="eastAsia"/>
-        </w:rPr>
-        <w:t>指向</w:t>
-      </w:r>
-      <w:r>
-        <w:rPr>
-          <w:rFonts w:hint="eastAsia"/>
-        </w:rPr>
-        <w:t>c</w:t>
-      </w:r>
-      <w:r>
-        <w:rPr>
-          <w:rFonts w:hint="eastAsia"/>
-        </w:rPr>
-        <w:t>，</w:t>
-      </w:r>
-      <w:r>
-        <w:rPr>
-          <w:rFonts w:hint="eastAsia"/>
-        </w:rPr>
-        <w:t>u</w:t>
-      </w:r>
-      <w:proofErr w:type="gramStart"/>
-      <w:r>
-        <w:t>’</w:t>
-      </w:r>
-      <w:proofErr w:type="gramEnd"/>
+        <w:t>叉乘并归一化后为相机坐标系的</w:t>
+      </w:r>
+      <w:r>
+        <w:rPr>
+          <w:rFonts w:hint="eastAsia"/>
+        </w:rPr>
+        <w:t>r</w:t>
+      </w:r>
+      <w:r>
+        <w:rPr>
+          <w:rFonts w:hint="eastAsia"/>
+        </w:rPr>
+        <w:t>轴，其方向向右，最后再将</w:t>
+      </w:r>
+      <w:r>
+        <w:rPr>
+          <w:rFonts w:hint="eastAsia"/>
+        </w:rPr>
+        <w:t>v</w:t>
+      </w:r>
       <w:r>
         <w:rPr>
           <w:rFonts w:hint="eastAsia"/>
@@ -2782,65 +2790,13 @@
         <w:rPr>
           <w:rFonts w:hint="eastAsia"/>
         </w:rPr>
-        <w:t>v</w:t>
-      </w:r>
-      <w:proofErr w:type="gramStart"/>
-      <w:r>
-        <w:rPr>
-          <w:rFonts w:hint="eastAsia"/>
-        </w:rPr>
-        <w:t>叉乘并</w:t>
-      </w:r>
-      <w:proofErr w:type="gramEnd"/>
-      <w:r>
-        <w:rPr>
-          <w:rFonts w:hint="eastAsia"/>
-        </w:rPr>
-        <w:t>归一化后为相机坐标系的</w:t>
-      </w:r>
-      <w:r>
-        <w:rPr>
-          <w:rFonts w:hint="eastAsia"/>
-        </w:rPr>
         <w:t>r</w:t>
       </w:r>
       <w:r>
         <w:rPr>
           <w:rFonts w:hint="eastAsia"/>
         </w:rPr>
-        <w:t>轴，其方向向右，最后再将</w:t>
-      </w:r>
-      <w:r>
-        <w:rPr>
-          <w:rFonts w:hint="eastAsia"/>
-        </w:rPr>
-        <w:t>v</w:t>
-      </w:r>
-      <w:r>
-        <w:rPr>
-          <w:rFonts w:hint="eastAsia"/>
-        </w:rPr>
-        <w:t>与</w:t>
-      </w:r>
-      <w:r>
-        <w:rPr>
-          <w:rFonts w:hint="eastAsia"/>
-        </w:rPr>
-        <w:t>r</w:t>
-      </w:r>
-      <w:proofErr w:type="gramStart"/>
-      <w:r>
-        <w:rPr>
-          <w:rFonts w:hint="eastAsia"/>
-        </w:rPr>
-        <w:t>叉乘得到</w:t>
-      </w:r>
-      <w:proofErr w:type="gramEnd"/>
-      <w:r>
-        <w:rPr>
-          <w:rFonts w:hint="eastAsia"/>
-        </w:rPr>
-        <w:t>相机坐标系的</w:t>
+        <w:t>叉乘得到相机坐标系的</w:t>
       </w:r>
       <w:r>
         <w:rPr>
@@ -2861,6 +2817,9 @@
         <w:spacing w:after="312"/>
       </w:pPr>
       <w:r>
+        <w:rPr>
+          <w:noProof/>
+        </w:rPr>
         <w:drawing>
           <wp:inline distT="0" distB="0" distL="0" distR="0" wp14:anchorId="1E9833D5" wp14:editId="5ED12D52">
             <wp:extent cx="5274310" cy="2112645"/>
@@ -2917,21 +2876,8 @@
         <w:rPr>
           <w:rFonts w:hint="eastAsia"/>
         </w:rPr>
-        <w:t>我对这种建立相机坐标系的</w:t>
-      </w:r>
-      <w:proofErr w:type="gramStart"/>
-      <w:r>
-        <w:rPr>
-          <w:rFonts w:hint="eastAsia"/>
-        </w:rPr>
-        <w:t>方法谈</w:t>
-      </w:r>
-      <w:proofErr w:type="gramEnd"/>
-      <w:r>
-        <w:rPr>
-          <w:rFonts w:hint="eastAsia"/>
-        </w:rPr>
-        <w:t>一些自己的理解：首先就是那个向上向量</w:t>
+        <w:lastRenderedPageBreak/>
+        <w:t>我对这种建立相机坐标系的方法谈一些自己的理解：首先就是那个向上向量</w:t>
       </w:r>
       <w:r>
         <w:rPr>
@@ -2939,11 +2885,9 @@
         </w:rPr>
         <w:t>u</w:t>
       </w:r>
-      <w:proofErr w:type="gramStart"/>
       <w:r>
         <w:t>’</w:t>
       </w:r>
-      <w:proofErr w:type="gramEnd"/>
       <w:r>
         <w:rPr>
           <w:rFonts w:hint="eastAsia"/>
@@ -2960,7 +2904,6 @@
         <w:rPr>
           <w:rFonts w:hint="eastAsia"/>
         </w:rPr>
-        <w:lastRenderedPageBreak/>
         <w:t>里面一般传的是</w:t>
       </w:r>
       <w:r>
@@ -2988,21 +2931,7 @@
         <w:rPr>
           <w:rFonts w:hint="eastAsia"/>
         </w:rPr>
-        <w:t>进去，这样经过</w:t>
-      </w:r>
-      <w:proofErr w:type="gramStart"/>
-      <w:r>
-        <w:rPr>
-          <w:rFonts w:hint="eastAsia"/>
-        </w:rPr>
-        <w:t>一</w:t>
-      </w:r>
-      <w:proofErr w:type="gramEnd"/>
-      <w:r>
-        <w:rPr>
-          <w:rFonts w:hint="eastAsia"/>
-        </w:rPr>
-        <w:t>步步确定</w:t>
+        <w:t>进去，这样经过一步步确定</w:t>
       </w:r>
       <w:proofErr w:type="spellStart"/>
       <w:r>
@@ -3048,11 +2977,9 @@
         </w:rPr>
         <w:t>u</w:t>
       </w:r>
-      <w:proofErr w:type="gramStart"/>
       <w:r>
         <w:t>’</w:t>
       </w:r>
-      <w:proofErr w:type="gramEnd"/>
       <w:r>
         <w:rPr>
           <w:rFonts w:hint="eastAsia"/>
@@ -3175,11 +3102,9 @@
         </w:rPr>
         <w:t>u</w:t>
       </w:r>
-      <w:proofErr w:type="gramStart"/>
       <w:r>
         <w:t>’</w:t>
       </w:r>
-      <w:proofErr w:type="gramEnd"/>
       <w:r>
         <w:rPr>
           <w:rFonts w:hint="eastAsia"/>
@@ -3222,11 +3147,9 @@
         </w:rPr>
         <w:t>u</w:t>
       </w:r>
-      <w:proofErr w:type="gramStart"/>
       <w:r>
         <w:t>’</w:t>
       </w:r>
-      <w:proofErr w:type="gramEnd"/>
       <w:r>
         <w:rPr>
           <w:rFonts w:hint="eastAsia"/>
@@ -3269,11 +3192,9 @@
         </w:rPr>
         <w:t>u</w:t>
       </w:r>
-      <w:proofErr w:type="gramStart"/>
       <w:r>
         <w:t>’</w:t>
       </w:r>
-      <w:proofErr w:type="gramEnd"/>
       <w:r>
         <w:rPr>
           <w:rFonts w:hint="eastAsia"/>
@@ -3405,21 +3326,7 @@
         <w:rPr>
           <w:rFonts w:hint="eastAsia"/>
         </w:rPr>
-        <w:t>直接写进矩阵的</w:t>
-      </w:r>
-      <w:proofErr w:type="gramStart"/>
-      <w:r>
-        <w:rPr>
-          <w:rFonts w:hint="eastAsia"/>
-        </w:rPr>
-        <w:t>列得到</w:t>
-      </w:r>
-      <w:proofErr w:type="gramEnd"/>
-      <w:r>
-        <w:rPr>
-          <w:rFonts w:hint="eastAsia"/>
-        </w:rPr>
-        <w:t>旋转矩阵，然后再进行位移量为</w:t>
+        <w:t>直接写进矩阵的列得到旋转矩阵，然后再进行位移量为</w:t>
       </w:r>
       <w:r>
         <w:rPr>
@@ -3440,6 +3347,9 @@
         <w:spacing w:after="312"/>
       </w:pPr>
       <w:r>
+        <w:rPr>
+          <w:noProof/>
+        </w:rPr>
         <w:drawing>
           <wp:inline distT="0" distB="0" distL="0" distR="0" wp14:anchorId="306C6C02" wp14:editId="672F1197">
             <wp:extent cx="5274310" cy="2384425"/>
@@ -3501,6 +3411,9 @@
     </w:p>
     <w:p>
       <w:r>
+        <w:rPr>
+          <w:noProof/>
+        </w:rPr>
         <w:drawing>
           <wp:inline distT="0" distB="0" distL="0" distR="0" wp14:anchorId="6E52CBDC" wp14:editId="50D6435B">
             <wp:extent cx="5274310" cy="769620"/>
@@ -3553,11 +3466,6 @@
       </w:r>
     </w:p>
     <w:p>
-      <w:pPr>
-        <w:rPr>
-          <w:rFonts w:hint="eastAsia"/>
-        </w:rPr>
-      </w:pPr>
       <w:r>
         <w:rPr>
           <w:rFonts w:hint="eastAsia"/>
@@ -3578,7 +3486,14 @@
         <w:rPr>
           <w:rFonts w:hint="eastAsia"/>
         </w:rPr>
-        <w:t>考虑下面这种情况，对一条线段进行非均匀缩放，如果对法向量执行相同的矩阵操作，其结果可能就不对：</w:t>
+        <w:t>考虑下面这种情况，对一条线段进行非均匀缩放，如果对法向量执行相同的矩阵操作，其</w:t>
+      </w:r>
+      <w:r>
+        <w:rPr>
+          <w:rFonts w:hint="eastAsia"/>
+        </w:rPr>
+        <w:lastRenderedPageBreak/>
+        <w:t>结果可能就不对：</w:t>
       </w:r>
     </w:p>
     <w:p>
@@ -3586,7 +3501,6 @@
         <w:rPr>
           <w:noProof/>
         </w:rPr>
-        <w:lastRenderedPageBreak/>
         <w:drawing>
           <wp:inline distT="0" distB="0" distL="0" distR="0" wp14:anchorId="783F1BAF" wp14:editId="301B0F35">
             <wp:extent cx="5274310" cy="1689735"/>
@@ -3674,6 +3588,9 @@
         <w:spacing w:after="312"/>
       </w:pPr>
       <w:r>
+        <w:rPr>
+          <w:noProof/>
+        </w:rPr>
         <w:drawing>
           <wp:inline distT="0" distB="0" distL="0" distR="0" wp14:anchorId="227142BE" wp14:editId="181EF1EE">
             <wp:extent cx="5274310" cy="2082800"/>
@@ -3730,49 +3647,7 @@
         <w:rPr>
           <w:rFonts w:hint="eastAsia"/>
         </w:rPr>
-        <w:t>由于求伴随</w:t>
-      </w:r>
-      <w:proofErr w:type="gramStart"/>
-      <w:r>
-        <w:rPr>
-          <w:rFonts w:hint="eastAsia"/>
-        </w:rPr>
-        <w:t>阵往往</w:t>
-      </w:r>
-      <w:proofErr w:type="gramEnd"/>
-      <w:r>
-        <w:rPr>
-          <w:rFonts w:hint="eastAsia"/>
-        </w:rPr>
-        <w:t>比</w:t>
-      </w:r>
-      <w:proofErr w:type="gramStart"/>
-      <w:r>
-        <w:rPr>
-          <w:rFonts w:hint="eastAsia"/>
-        </w:rPr>
-        <w:t>求逆更复杂</w:t>
-      </w:r>
-      <w:proofErr w:type="gramEnd"/>
-      <w:r>
-        <w:rPr>
-          <w:rFonts w:hint="eastAsia"/>
-        </w:rPr>
-        <w:t>，且</w:t>
-      </w:r>
-      <w:proofErr w:type="gramStart"/>
-      <w:r>
-        <w:rPr>
-          <w:rFonts w:hint="eastAsia"/>
-        </w:rPr>
-        <w:t>伴随阵与逆</w:t>
-      </w:r>
-      <w:proofErr w:type="gramEnd"/>
-      <w:r>
-        <w:rPr>
-          <w:rFonts w:hint="eastAsia"/>
-        </w:rPr>
-        <w:t>只差一个行列式的倍数，在归一化后就抵消了，所以也可这样：对法向量执行</w:t>
+        <w:t>由于求伴随阵往往比求逆更复杂，且伴随阵与逆只差一个行列式的倍数，在归一化后就抵消了，所以也可这样：对法向量执行</w:t>
       </w:r>
       <w:r>
         <w:rPr>
@@ -3808,21 +3683,7 @@
         <w:rPr>
           <w:rFonts w:hint="eastAsia"/>
         </w:rPr>
-        <w:t>如果矩阵是几个简单矩阵的组合，那么可分别</w:t>
-      </w:r>
-      <w:proofErr w:type="gramStart"/>
-      <w:r>
-        <w:rPr>
-          <w:rFonts w:hint="eastAsia"/>
-        </w:rPr>
-        <w:t>求简单</w:t>
-      </w:r>
-      <w:proofErr w:type="gramEnd"/>
-      <w:r>
-        <w:rPr>
-          <w:rFonts w:hint="eastAsia"/>
-        </w:rPr>
-        <w:t>矩阵的逆。如</w:t>
+        <w:t>如果矩阵是几个简单矩阵的组合，那么可分别求简单矩阵的逆。如</w:t>
       </w:r>
       <w:r>
         <w:rPr>
@@ -3887,21 +3748,7 @@
         <w:rPr>
           <w:rFonts w:hint="eastAsia"/>
         </w:rPr>
-        <w:t>如果是一般矩阵，那么只能用诸如克拉默法则、伴随</w:t>
-      </w:r>
-      <w:proofErr w:type="gramStart"/>
-      <w:r>
-        <w:rPr>
-          <w:rFonts w:hint="eastAsia"/>
-        </w:rPr>
-        <w:t>阵方法</w:t>
-      </w:r>
-      <w:proofErr w:type="gramEnd"/>
-      <w:r>
-        <w:rPr>
-          <w:rFonts w:hint="eastAsia"/>
-        </w:rPr>
-        <w:t>等解析方法，和</w:t>
+        <w:t>如果是一般矩阵，那么只能用诸如克拉默法则、伴随阵方法等解析方法，和</w:t>
       </w:r>
       <w:r>
         <w:rPr>
@@ -3913,35 +3760,22 @@
         <w:rPr>
           <w:rFonts w:hint="eastAsia"/>
         </w:rPr>
-        <w:t>分解、高斯消去法等数值方法进行求解。</w:t>
-      </w:r>
-    </w:p>
-    <w:p>
-      <w:pPr>
-        <w:rPr>
-          <w:rFonts w:hint="eastAsia"/>
-        </w:rPr>
-      </w:pPr>
+        <w:t>分解、</w:t>
+      </w:r>
       <w:r>
         <w:rPr>
           <w:rFonts w:hint="eastAsia"/>
         </w:rPr>
         <w:lastRenderedPageBreak/>
-        <w:t>此文对平移、旋转、缩放等几个基础的变换做了讲述，并进行了一些深入扩展：如绕</w:t>
-      </w:r>
-      <w:proofErr w:type="gramStart"/>
-      <w:r>
-        <w:rPr>
-          <w:rFonts w:hint="eastAsia"/>
-        </w:rPr>
-        <w:t>任意轴</w:t>
-      </w:r>
-      <w:proofErr w:type="gramEnd"/>
-      <w:r>
-        <w:rPr>
-          <w:rFonts w:hint="eastAsia"/>
-        </w:rPr>
-        <w:t>的旋转矩阵推导、视点矩阵的推导、处理法向量的特殊方法以及求解逆矩阵的方法</w:t>
+        <w:t>高斯消去法等数值方法进行求解。</w:t>
+      </w:r>
+    </w:p>
+    <w:p>
+      <w:r>
+        <w:rPr>
+          <w:rFonts w:hint="eastAsia"/>
+        </w:rPr>
+        <w:t>此文对平移、旋转、缩放等几个基础的变换做了讲述，并进行了一些深入扩展：如绕任意轴的旋转矩阵推导、视点矩阵的推导、处理法向量的特殊方法以及求解逆矩阵的方法</w:t>
       </w:r>
       <w:r>
         <w:rPr>
@@ -4504,6 +4338,7 @@
   <w:style w:type="character" w:default="1" w:styleId="a0">
     <w:name w:val="Default Paragraph Font"/>
     <w:uiPriority w:val="1"/>
+    <w:semiHidden/>
     <w:unhideWhenUsed/>
   </w:style>
   <w:style w:type="table" w:default="1" w:styleId="a1">

</xml_diff>